<commit_message>
Add updated Answer Docs
</commit_message>
<xml_diff>
--- a/COSC3P95 A1_MichaelBoulos-AnswerDoc.docx
+++ b/COSC3P95 A1_MichaelBoulos-AnswerDoc.docx
@@ -948,7 +948,220 @@
       </w:pPr>
       <w:r>
         <w:lastRenderedPageBreak/>
-        <w:t xml:space="preserve">Logs for the random test executions, showing if the test was a pass and the output of the execution (e.g., exception, bug message, etc.). </w:t>
+        <w:t>Logs for the random test executions, showing if the test was a pass and the output of the execution (e.g., exception, bug message, etc.).</w:t>
+      </w:r>
+    </w:p>
+    <w:p/>
+    <w:p>
+      <w:pPr>
+        <w:ind w:left="705"/>
+        <w:rPr>
+          <w:color w:val="4472C4" w:themeColor="accent1"/>
+        </w:rPr>
+      </w:pPr>
+      <w:r>
+        <w:rPr>
+          <w:color w:val="4472C4" w:themeColor="accent1"/>
+        </w:rPr>
+        <w:t>My method for generating</w:t>
+      </w:r>
+      <w:r>
+        <w:rPr>
+          <w:color w:val="4472C4" w:themeColor="accent1"/>
+        </w:rPr>
+        <w:t xml:space="preserve"> test-cases and evaluating them</w:t>
+      </w:r>
+      <w:r>
+        <w:rPr>
+          <w:color w:val="4472C4" w:themeColor="accent1"/>
+        </w:rPr>
+        <w:t xml:space="preserve"> is by generating </w:t>
+      </w:r>
+      <w:r>
+        <w:rPr>
+          <w:color w:val="4472C4" w:themeColor="accent1"/>
+        </w:rPr>
+        <w:t xml:space="preserve">50, 20 integer arrays, where the integers are from -2000 </w:t>
+      </w:r>
+      <w:r>
+        <w:rPr>
+          <w:color w:val="4472C4" w:themeColor="accent1"/>
+        </w:rPr>
+        <w:t>to</w:t>
+      </w:r>
+      <w:r>
+        <w:rPr>
+          <w:color w:val="4472C4" w:themeColor="accent1"/>
+        </w:rPr>
+        <w:t xml:space="preserve"> 2000,</w:t>
+      </w:r>
+      <w:r>
+        <w:rPr>
+          <w:color w:val="4472C4" w:themeColor="accent1"/>
+        </w:rPr>
+        <w:t xml:space="preserve"> mind you, these values are </w:t>
+      </w:r>
+      <w:r>
+        <w:rPr>
+          <w:color w:val="4472C4" w:themeColor="accent1"/>
+        </w:rPr>
+        <w:t xml:space="preserve">changeable and </w:t>
+      </w:r>
+      <w:r>
+        <w:rPr>
+          <w:color w:val="4472C4" w:themeColor="accent1"/>
+        </w:rPr>
+        <w:t xml:space="preserve">the tester/developer can </w:t>
+      </w:r>
+      <w:r>
+        <w:rPr>
+          <w:color w:val="4472C4" w:themeColor="accent1"/>
+        </w:rPr>
+        <w:t xml:space="preserve">change how many test-cases are generated and what size per </w:t>
+      </w:r>
+      <w:r>
+        <w:rPr>
+          <w:color w:val="4472C4" w:themeColor="accent1"/>
+        </w:rPr>
+        <w:t>case</w:t>
+      </w:r>
+      <w:r>
+        <w:rPr>
+          <w:color w:val="4472C4" w:themeColor="accent1"/>
+        </w:rPr>
+        <w:t>.</w:t>
+      </w:r>
+      <w:r>
+        <w:rPr>
+          <w:color w:val="4472C4" w:themeColor="accent1"/>
+        </w:rPr>
+        <w:t xml:space="preserve"> </w:t>
+      </w:r>
+      <w:r>
+        <w:rPr>
+          <w:color w:val="4472C4" w:themeColor="accent1"/>
+        </w:rPr>
+        <w:t xml:space="preserve">The </w:t>
+      </w:r>
+      <w:r>
+        <w:rPr>
+          <w:color w:val="4472C4" w:themeColor="accent1"/>
+        </w:rPr>
+        <w:t>sorting algorithm I implemented is a</w:t>
+      </w:r>
+      <w:r>
+        <w:rPr>
+          <w:color w:val="4472C4" w:themeColor="accent1"/>
+        </w:rPr>
+        <w:t xml:space="preserve"> sorting algorithm ‘mutation sort’</w:t>
+      </w:r>
+      <w:r>
+        <w:rPr>
+          <w:color w:val="4472C4" w:themeColor="accent1"/>
+        </w:rPr>
+        <w:t>, which sorts a given array of integer using the built in Arrays.sort() method, with the modification that there is a small chance of switching the places of two integers in the array, a mutation</w:t>
+      </w:r>
+      <w:r>
+        <w:rPr>
+          <w:color w:val="4472C4" w:themeColor="accent1"/>
+        </w:rPr>
+        <w:t xml:space="preserve">, to </w:t>
+      </w:r>
+      <w:r>
+        <w:rPr>
+          <w:color w:val="4472C4" w:themeColor="accent1"/>
+        </w:rPr>
+        <w:t xml:space="preserve">have a variety of passing and failing </w:t>
+      </w:r>
+      <w:r>
+        <w:rPr>
+          <w:color w:val="4472C4" w:themeColor="accent1"/>
+        </w:rPr>
+        <w:t>test-cases</w:t>
+      </w:r>
+      <w:r>
+        <w:rPr>
+          <w:color w:val="4472C4" w:themeColor="accent1"/>
+        </w:rPr>
+        <w:t>.</w:t>
+      </w:r>
+      <w:r>
+        <w:rPr>
+          <w:color w:val="4472C4" w:themeColor="accent1"/>
+        </w:rPr>
+        <w:t xml:space="preserve"> </w:t>
+      </w:r>
+      <w:r>
+        <w:rPr>
+          <w:color w:val="4472C4" w:themeColor="accent1"/>
+        </w:rPr>
+        <w:t>Per test-case, a ‘status</w:t>
+      </w:r>
+      <w:r>
+        <w:rPr>
+          <w:color w:val="4472C4" w:themeColor="accent1"/>
+        </w:rPr>
+        <w:t>’</w:t>
+      </w:r>
+      <w:r>
+        <w:rPr>
+          <w:color w:val="4472C4" w:themeColor="accent1"/>
+        </w:rPr>
+        <w:t xml:space="preserve"> value is </w:t>
+      </w:r>
+      <w:r>
+        <w:rPr>
+          <w:color w:val="4472C4" w:themeColor="accent1"/>
+        </w:rPr>
+        <w:t>logged</w:t>
+      </w:r>
+      <w:r>
+        <w:rPr>
+          <w:color w:val="4472C4" w:themeColor="accent1"/>
+        </w:rPr>
+        <w:t xml:space="preserve"> </w:t>
+      </w:r>
+      <w:r>
+        <w:rPr>
+          <w:color w:val="4472C4" w:themeColor="accent1"/>
+        </w:rPr>
+        <w:t xml:space="preserve">to illustrate whether the </w:t>
+      </w:r>
+      <w:r>
+        <w:rPr>
+          <w:color w:val="4472C4" w:themeColor="accent1"/>
+        </w:rPr>
+        <w:t>current run of a test case had resulted in a successful sort or a failing sort</w:t>
+      </w:r>
+      <w:r>
+        <w:rPr>
+          <w:color w:val="4472C4" w:themeColor="accent1"/>
+        </w:rPr>
+        <w:t xml:space="preserve">, by comparing the </w:t>
+      </w:r>
+      <w:r>
+        <w:rPr>
+          <w:color w:val="4472C4" w:themeColor="accent1"/>
+        </w:rPr>
+        <w:t xml:space="preserve">sorted array with the array given by </w:t>
+      </w:r>
+      <w:r>
+        <w:rPr>
+          <w:color w:val="4472C4" w:themeColor="accent1"/>
+        </w:rPr>
+        <w:t>just calling</w:t>
+      </w:r>
+      <w:r>
+        <w:rPr>
+          <w:color w:val="4472C4" w:themeColor="accent1"/>
+        </w:rPr>
+        <w:t xml:space="preserve"> Arrays.sort()</w:t>
+      </w:r>
+      <w:r>
+        <w:rPr>
+          <w:color w:val="4472C4" w:themeColor="accent1"/>
+        </w:rPr>
+        <w:t xml:space="preserve"> on the original unsorted array.</w:t>
       </w:r>
     </w:p>
     <w:p>
@@ -1238,14 +1451,7 @@
           <w:bCs/>
           <w:color w:val="4472C4" w:themeColor="accent1"/>
         </w:rPr>
-        <w:t>&gt;= -2000</w:t>
-      </w:r>
-      <w:r>
-        <w:rPr>
-          <w:bCs/>
-          <w:color w:val="4472C4" w:themeColor="accent1"/>
-        </w:rPr>
-        <w:t xml:space="preserve"> and </w:t>
+        <w:t xml:space="preserve">&gt;= -2000 and </w:t>
       </w:r>
       <w:r>
         <w:rPr>
@@ -8992,6 +9198,12 @@
       <w:r>
         <w:t xml:space="preserve">“abcdefG1” </w:t>
       </w:r>
+      <w:r>
+        <w:rPr>
+          <w:color w:val="4472C4" w:themeColor="accent1"/>
+        </w:rPr>
+        <w:t>-&gt; 1</w:t>
+      </w:r>
     </w:p>
     <w:p>
       <w:pPr>
@@ -9004,6 +9216,18 @@
       <w:r>
         <w:t xml:space="preserve">“CCDDEExy” </w:t>
       </w:r>
+      <w:r>
+        <w:rPr>
+          <w:color w:val="4472C4" w:themeColor="accent1"/>
+        </w:rPr>
+        <w:t xml:space="preserve">-&gt; Does not </w:t>
+      </w:r>
+      <w:r>
+        <w:rPr>
+          <w:color w:val="4472C4" w:themeColor="accent1"/>
+        </w:rPr>
+        <w:t>trigger bug</w:t>
+      </w:r>
     </w:p>
     <w:p>
       <w:pPr>
@@ -9014,7 +9238,40 @@
         <w:ind w:hanging="324"/>
       </w:pPr>
       <w:r>
-        <w:t xml:space="preserve">“1234567b” iv. “8665” </w:t>
+        <w:t>“1234567b”</w:t>
+      </w:r>
+      <w:r>
+        <w:t xml:space="preserve"> </w:t>
+      </w:r>
+      <w:r>
+        <w:rPr>
+          <w:color w:val="4472C4" w:themeColor="accent1"/>
+        </w:rPr>
+        <w:t xml:space="preserve">-&gt; </w:t>
+      </w:r>
+      <w:r>
+        <w:rPr>
+          <w:color w:val="4472C4" w:themeColor="accent1"/>
+        </w:rPr>
+        <w:t>1</w:t>
+      </w:r>
+    </w:p>
+    <w:p>
+      <w:pPr>
+        <w:numPr>
+          <w:ilvl w:val="1"/>
+          <w:numId w:val="4"/>
+        </w:numPr>
+        <w:ind w:hanging="324"/>
+      </w:pPr>
+      <w:r>
+        <w:t xml:space="preserve">“8665” </w:t>
+      </w:r>
+      <w:r>
+        <w:rPr>
+          <w:color w:val="4472C4" w:themeColor="accent1"/>
+        </w:rPr>
+        <w:t>-&gt; 8</w:t>
       </w:r>
     </w:p>
     <w:p>
@@ -9027,7 +9284,7 @@
           <w:color w:val="374151"/>
           <w:sz w:val="22"/>
         </w:rPr>
-        <w:t xml:space="preserve">  </w:t>
+        <w:t xml:space="preserve"> </w:t>
       </w:r>
       <w:r>
         <w:t xml:space="preserve">Briefly explain your delta-debugging algorithm and its implementation and provide the source code in/with your assignment. </w:t>
@@ -9038,8 +9295,348 @@
         </w:rPr>
         <w:t>(4 + 12 = 16 pts)</w:t>
       </w:r>
-      <w:r>
+    </w:p>
+    <w:p>
+      <w:pPr>
+        <w:ind w:left="705"/>
+      </w:pPr>
+    </w:p>
+    <w:p>
+      <w:pPr>
+        <w:ind w:left="705"/>
+        <w:rPr>
+          <w:color w:val="4472C4" w:themeColor="accent1"/>
+        </w:rPr>
+      </w:pPr>
+      <w:r>
+        <w:rPr>
+          <w:color w:val="4472C4" w:themeColor="accent1"/>
+        </w:rPr>
+        <w:t xml:space="preserve">My delta debugging algorithm works </w:t>
+      </w:r>
+      <w:r>
+        <w:rPr>
+          <w:color w:val="4472C4" w:themeColor="accent1"/>
+        </w:rPr>
+        <w:t>by</w:t>
+      </w:r>
+      <w:r>
+        <w:rPr>
+          <w:color w:val="4472C4" w:themeColor="accent1"/>
+        </w:rPr>
         <w:t xml:space="preserve"> </w:t>
+      </w:r>
+      <w:r>
+        <w:rPr>
+          <w:color w:val="4472C4" w:themeColor="accent1"/>
+        </w:rPr>
+        <w:t>taking</w:t>
+      </w:r>
+      <w:r>
+        <w:rPr>
+          <w:color w:val="4472C4" w:themeColor="accent1"/>
+        </w:rPr>
+        <w:t xml:space="preserve"> a given </w:t>
+      </w:r>
+      <w:r>
+        <w:rPr>
+          <w:color w:val="4472C4" w:themeColor="accent1"/>
+        </w:rPr>
+        <w:t>input string,</w:t>
+      </w:r>
+      <w:r>
+        <w:rPr>
+          <w:color w:val="4472C4" w:themeColor="accent1"/>
+        </w:rPr>
+        <w:t xml:space="preserve"> checking if </w:t>
+      </w:r>
+      <w:r>
+        <w:rPr>
+          <w:color w:val="4472C4" w:themeColor="accent1"/>
+        </w:rPr>
+        <w:t>there exists a bug when</w:t>
+      </w:r>
+      <w:r>
+        <w:rPr>
+          <w:color w:val="4472C4" w:themeColor="accent1"/>
+        </w:rPr>
+        <w:t xml:space="preserve"> in the output when</w:t>
+      </w:r>
+      <w:r>
+        <w:rPr>
+          <w:color w:val="4472C4" w:themeColor="accent1"/>
+        </w:rPr>
+        <w:t xml:space="preserve"> processing </w:t>
+      </w:r>
+      <w:r>
+        <w:rPr>
+          <w:color w:val="4472C4" w:themeColor="accent1"/>
+        </w:rPr>
+        <w:t>the string with the algorithm above</w:t>
+      </w:r>
+      <w:r>
+        <w:rPr>
+          <w:color w:val="4472C4" w:themeColor="accent1"/>
+        </w:rPr>
+        <w:t xml:space="preserve">, this is done through a function which takes in a string and checks for </w:t>
+      </w:r>
+      <w:r>
+        <w:rPr>
+          <w:color w:val="4472C4" w:themeColor="accent1"/>
+        </w:rPr>
+        <w:t xml:space="preserve">duplicate </w:t>
+      </w:r>
+      <w:r>
+        <w:rPr>
+          <w:color w:val="4472C4" w:themeColor="accent1"/>
+        </w:rPr>
+        <w:t>consecutive integers</w:t>
+      </w:r>
+      <w:r>
+        <w:rPr>
+          <w:color w:val="4472C4" w:themeColor="accent1"/>
+        </w:rPr>
+        <w:t xml:space="preserve"> (since that is what the discovered bug causes</w:t>
+      </w:r>
+      <w:r>
+        <w:rPr>
+          <w:color w:val="4472C4" w:themeColor="accent1"/>
+        </w:rPr>
+        <w:t>).</w:t>
+      </w:r>
+      <w:r>
+        <w:rPr>
+          <w:color w:val="4472C4" w:themeColor="accent1"/>
+        </w:rPr>
+        <w:t xml:space="preserve"> If there </w:t>
+      </w:r>
+      <w:r>
+        <w:rPr>
+          <w:color w:val="4472C4" w:themeColor="accent1"/>
+        </w:rPr>
+        <w:t>exists a bug</w:t>
+      </w:r>
+      <w:r>
+        <w:rPr>
+          <w:color w:val="4472C4" w:themeColor="accent1"/>
+        </w:rPr>
+        <w:t xml:space="preserve"> in the given string, </w:t>
+      </w:r>
+      <w:r>
+        <w:rPr>
+          <w:color w:val="4472C4" w:themeColor="accent1"/>
+        </w:rPr>
+        <w:t>it</w:t>
+      </w:r>
+      <w:r>
+        <w:rPr>
+          <w:color w:val="4472C4" w:themeColor="accent1"/>
+        </w:rPr>
+        <w:t xml:space="preserve"> is split into two halves, the </w:t>
+      </w:r>
+      <w:r>
+        <w:rPr>
+          <w:color w:val="4472C4" w:themeColor="accent1"/>
+        </w:rPr>
+        <w:t>substrings are then checked for bugs</w:t>
+      </w:r>
+      <w:r>
+        <w:rPr>
+          <w:color w:val="4472C4" w:themeColor="accent1"/>
+        </w:rPr>
+        <w:t xml:space="preserve">; if at any point, </w:t>
+      </w:r>
+      <w:r>
+        <w:rPr>
+          <w:color w:val="4472C4" w:themeColor="accent1"/>
+        </w:rPr>
+        <w:t xml:space="preserve">a </w:t>
+      </w:r>
+      <w:r>
+        <w:rPr>
+          <w:color w:val="4472C4" w:themeColor="accent1"/>
+        </w:rPr>
+        <w:t xml:space="preserve">processed </w:t>
+      </w:r>
+      <w:r>
+        <w:rPr>
+          <w:color w:val="4472C4" w:themeColor="accent1"/>
+        </w:rPr>
+        <w:t xml:space="preserve">substring </w:t>
+      </w:r>
+      <w:r>
+        <w:rPr>
+          <w:color w:val="4472C4" w:themeColor="accent1"/>
+        </w:rPr>
+        <w:t xml:space="preserve">lacks </w:t>
+      </w:r>
+      <w:r>
+        <w:rPr>
+          <w:color w:val="4472C4" w:themeColor="accent1"/>
+        </w:rPr>
+        <w:t>the</w:t>
+      </w:r>
+      <w:r>
+        <w:rPr>
+          <w:color w:val="4472C4" w:themeColor="accent1"/>
+        </w:rPr>
+        <w:t xml:space="preserve"> bug, the function will return and </w:t>
+      </w:r>
+      <w:r>
+        <w:rPr>
+          <w:color w:val="4472C4" w:themeColor="accent1"/>
+        </w:rPr>
+        <w:t xml:space="preserve">we will not consider any substring </w:t>
+      </w:r>
+      <w:r>
+        <w:rPr>
+          <w:color w:val="4472C4" w:themeColor="accent1"/>
+        </w:rPr>
+        <w:t>made from that string.</w:t>
+      </w:r>
+      <w:r>
+        <w:rPr>
+          <w:color w:val="4472C4" w:themeColor="accent1"/>
+        </w:rPr>
+        <w:t xml:space="preserve"> </w:t>
+      </w:r>
+      <w:r>
+        <w:rPr>
+          <w:color w:val="4472C4" w:themeColor="accent1"/>
+        </w:rPr>
+        <w:t xml:space="preserve">The function only ends </w:t>
+      </w:r>
+      <w:r>
+        <w:rPr>
+          <w:color w:val="4472C4" w:themeColor="accent1"/>
+        </w:rPr>
+        <w:t xml:space="preserve">when </w:t>
+      </w:r>
+      <w:r>
+        <w:rPr>
+          <w:color w:val="4472C4" w:themeColor="accent1"/>
+        </w:rPr>
+        <w:t xml:space="preserve">the </w:t>
+      </w:r>
+      <w:r>
+        <w:rPr>
+          <w:color w:val="4472C4" w:themeColor="accent1"/>
+        </w:rPr>
+        <w:t xml:space="preserve">first instance </w:t>
+      </w:r>
+      <w:r>
+        <w:rPr>
+          <w:color w:val="4472C4" w:themeColor="accent1"/>
+        </w:rPr>
+        <w:t>of the</w:t>
+      </w:r>
+      <w:r>
+        <w:rPr>
+          <w:color w:val="4472C4" w:themeColor="accent1"/>
+        </w:rPr>
+        <w:t xml:space="preserve"> </w:t>
+      </w:r>
+      <w:r>
+        <w:rPr>
+          <w:color w:val="4472C4" w:themeColor="accent1"/>
+        </w:rPr>
+        <w:t>smallest possible substring that</w:t>
+      </w:r>
+      <w:r>
+        <w:rPr>
+          <w:color w:val="4472C4" w:themeColor="accent1"/>
+        </w:rPr>
+        <w:t xml:space="preserve"> </w:t>
+      </w:r>
+      <w:r>
+        <w:rPr>
+          <w:color w:val="4472C4" w:themeColor="accent1"/>
+        </w:rPr>
+        <w:t>reveals the bug</w:t>
+      </w:r>
+      <w:r>
+        <w:rPr>
+          <w:color w:val="4472C4" w:themeColor="accent1"/>
+        </w:rPr>
+        <w:t xml:space="preserve"> is found, which is assigned as the </w:t>
+      </w:r>
+      <w:r>
+        <w:rPr>
+          <w:color w:val="4472C4" w:themeColor="accent1"/>
+        </w:rPr>
+        <w:t xml:space="preserve">minimal </w:t>
+      </w:r>
+      <w:r>
+        <w:rPr>
+          <w:color w:val="4472C4" w:themeColor="accent1"/>
+        </w:rPr>
+        <w:t>bug string</w:t>
+      </w:r>
+      <w:r>
+        <w:rPr>
+          <w:color w:val="4472C4" w:themeColor="accent1"/>
+        </w:rPr>
+        <w:t>, this string is then printed along with the original input string.</w:t>
+      </w:r>
+      <w:r>
+        <w:rPr>
+          <w:color w:val="4472C4" w:themeColor="accent1"/>
+        </w:rPr>
+        <w:t xml:space="preserve"> By finding this minimal </w:t>
+      </w:r>
+      <w:r>
+        <w:rPr>
+          <w:color w:val="4472C4" w:themeColor="accent1"/>
+        </w:rPr>
+        <w:t xml:space="preserve">bug string, we can </w:t>
+      </w:r>
+      <w:r>
+        <w:rPr>
+          <w:color w:val="4472C4" w:themeColor="accent1"/>
+        </w:rPr>
+        <w:t xml:space="preserve">essentially better pinpoint </w:t>
+      </w:r>
+      <w:r>
+        <w:rPr>
+          <w:color w:val="4472C4" w:themeColor="accent1"/>
+        </w:rPr>
+        <w:t>which characters in the string are causing the bug</w:t>
+      </w:r>
+      <w:r>
+        <w:rPr>
+          <w:color w:val="4472C4" w:themeColor="accent1"/>
+        </w:rPr>
+        <w:t xml:space="preserve"> – therefore making debugging more </w:t>
+      </w:r>
+      <w:r>
+        <w:rPr>
+          <w:color w:val="4472C4" w:themeColor="accent1"/>
+        </w:rPr>
+        <w:t xml:space="preserve">focused and </w:t>
+      </w:r>
+      <w:r>
+        <w:rPr>
+          <w:color w:val="4472C4" w:themeColor="accent1"/>
+        </w:rPr>
+        <w:t>programmatically</w:t>
+      </w:r>
+      <w:r>
+        <w:rPr>
+          <w:color w:val="4472C4" w:themeColor="accent1"/>
+        </w:rPr>
+        <w:t xml:space="preserve"> </w:t>
+      </w:r>
+      <w:r>
+        <w:rPr>
+          <w:color w:val="4472C4" w:themeColor="accent1"/>
+        </w:rPr>
+        <w:t>driven</w:t>
+      </w:r>
+      <w:r>
+        <w:rPr>
+          <w:color w:val="4472C4" w:themeColor="accent1"/>
+        </w:rPr>
+        <w:t>.</w:t>
       </w:r>
     </w:p>
     <w:p>
@@ -9067,6 +9664,43 @@
       </w:r>
       <w:r>
         <w:t xml:space="preserve"> </w:t>
+      </w:r>
+    </w:p>
+    <w:p>
+      <w:pPr>
+        <w:ind w:left="720" w:hanging="360"/>
+      </w:pPr>
+    </w:p>
+    <w:p>
+      <w:pPr>
+        <w:ind w:left="720" w:hanging="360"/>
+        <w:rPr>
+          <w:color w:val="4472C4" w:themeColor="accent1"/>
+        </w:rPr>
+      </w:pPr>
+      <w:r>
+        <w:rPr>
+          <w:color w:val="4472C4" w:themeColor="accent1"/>
+        </w:rPr>
+        <w:t>Github link</w:t>
+      </w:r>
+      <w:r>
+        <w:rPr>
+          <w:color w:val="4472C4" w:themeColor="accent1"/>
+        </w:rPr>
+        <w:t>:</w:t>
+      </w:r>
+      <w:r>
+        <w:rPr>
+          <w:color w:val="4472C4" w:themeColor="accent1"/>
+        </w:rPr>
+        <w:t xml:space="preserve"> </w:t>
+      </w:r>
+      <w:r>
+        <w:rPr>
+          <w:color w:val="4472C4" w:themeColor="accent1"/>
+        </w:rPr>
+        <w:t>https://github.com/MikeBlu/COSC3P95-A1_MB</w:t>
       </w:r>
     </w:p>
     <w:p>
@@ -9191,6 +9825,7 @@
           <w:i/>
           <w:sz w:val="16"/>
         </w:rPr>
+        <w:lastRenderedPageBreak/>
         <w:t xml:space="preserve">The submission is expected to contain a sole word-processed document. The document can be in either </w:t>
       </w:r>
       <w:r>

</xml_diff>